<commit_message>
Updated Docs, Added PDF Docs
</commit_message>
<xml_diff>
--- a/Documentation/Encyption Module - Technical Reference.docx
+++ b/Documentation/Encyption Module - Technical Reference.docx
@@ -9,8 +9,6 @@
           <w:sz w:val="96"/>
         </w:rPr>
       </w:pPr>
-      <w:bookmarkStart w:id="0" w:name="_GoBack"/>
-      <w:bookmarkEnd w:id="0"/>
       <w:r>
         <w:rPr>
           <w:sz w:val="96"/>
@@ -335,7 +333,6 @@
             <w:rPr>
               <w:rFonts w:cstheme="minorBidi"/>
               <w:noProof/>
-              <w:lang w:val="ru-RU" w:eastAsia="ja-JP"/>
             </w:rPr>
           </w:pPr>
           <w:r>
@@ -347,7 +344,7 @@
           <w:r>
             <w:fldChar w:fldCharType="separate"/>
           </w:r>
-          <w:hyperlink w:anchor="_Toc62635274" w:history="1">
+          <w:hyperlink w:anchor="_Toc62888896" w:history="1">
             <w:r>
               <w:rPr>
                 <w:rStyle w:val="Hipercze"/>
@@ -374,7 +371,7 @@
                 <w:noProof/>
                 <w:webHidden/>
               </w:rPr>
-              <w:instrText xml:space="preserve"> PAGEREF _Toc62635274 \h </w:instrText>
+              <w:instrText xml:space="preserve"> PAGEREF _Toc62888896 \h </w:instrText>
             </w:r>
             <w:r>
               <w:rPr>
@@ -414,10 +411,9 @@
             <w:rPr>
               <w:rFonts w:cstheme="minorBidi"/>
               <w:noProof/>
-              <w:lang w:val="ru-RU" w:eastAsia="ja-JP"/>
             </w:rPr>
           </w:pPr>
-          <w:hyperlink w:anchor="_Toc62635275" w:history="1">
+          <w:hyperlink w:anchor="_Toc62888897" w:history="1">
             <w:r>
               <w:rPr>
                 <w:rStyle w:val="Hipercze"/>
@@ -444,7 +440,7 @@
                 <w:noProof/>
                 <w:webHidden/>
               </w:rPr>
-              <w:instrText xml:space="preserve"> PAGEREF _Toc62635275 \h </w:instrText>
+              <w:instrText xml:space="preserve"> PAGEREF _Toc62888897 \h </w:instrText>
             </w:r>
             <w:r>
               <w:rPr>
@@ -484,10 +480,9 @@
             <w:rPr>
               <w:rFonts w:cstheme="minorBidi"/>
               <w:noProof/>
-              <w:lang w:val="ru-RU" w:eastAsia="ja-JP"/>
             </w:rPr>
           </w:pPr>
-          <w:hyperlink w:anchor="_Toc62635276" w:history="1">
+          <w:hyperlink w:anchor="_Toc62888898" w:history="1">
             <w:r>
               <w:rPr>
                 <w:rStyle w:val="Hipercze"/>
@@ -514,7 +509,7 @@
                 <w:noProof/>
                 <w:webHidden/>
               </w:rPr>
-              <w:instrText xml:space="preserve"> PAGEREF _Toc62635276 \h </w:instrText>
+              <w:instrText xml:space="preserve"> PAGEREF _Toc62888898 \h </w:instrText>
             </w:r>
             <w:r>
               <w:rPr>
@@ -554,10 +549,9 @@
             <w:rPr>
               <w:rFonts w:cstheme="minorBidi"/>
               <w:noProof/>
-              <w:lang w:val="ru-RU" w:eastAsia="ja-JP"/>
             </w:rPr>
           </w:pPr>
-          <w:hyperlink w:anchor="_Toc62635277" w:history="1">
+          <w:hyperlink w:anchor="_Toc62888899" w:history="1">
             <w:r>
               <w:rPr>
                 <w:rStyle w:val="Hipercze"/>
@@ -584,7 +578,7 @@
                 <w:noProof/>
                 <w:webHidden/>
               </w:rPr>
-              <w:instrText xml:space="preserve"> PAGEREF _Toc62635277 \h </w:instrText>
+              <w:instrText xml:space="preserve"> PAGEREF _Toc62888899 \h </w:instrText>
             </w:r>
             <w:r>
               <w:rPr>
@@ -624,10 +618,9 @@
             <w:rPr>
               <w:rFonts w:cstheme="minorBidi"/>
               <w:noProof/>
-              <w:lang w:val="ru-RU" w:eastAsia="ja-JP"/>
             </w:rPr>
           </w:pPr>
-          <w:hyperlink w:anchor="_Toc62635278" w:history="1">
+          <w:hyperlink w:anchor="_Toc62888900" w:history="1">
             <w:r>
               <w:rPr>
                 <w:rStyle w:val="Hipercze"/>
@@ -654,7 +647,7 @@
                 <w:noProof/>
                 <w:webHidden/>
               </w:rPr>
-              <w:instrText xml:space="preserve"> PAGEREF _Toc62635278 \h </w:instrText>
+              <w:instrText xml:space="preserve"> PAGEREF _Toc62888900 \h </w:instrText>
             </w:r>
             <w:r>
               <w:rPr>
@@ -694,10 +687,9 @@
             <w:rPr>
               <w:rFonts w:cstheme="minorBidi"/>
               <w:noProof/>
-              <w:lang w:val="ru-RU" w:eastAsia="ja-JP"/>
             </w:rPr>
           </w:pPr>
-          <w:hyperlink w:anchor="_Toc62635279" w:history="1">
+          <w:hyperlink w:anchor="_Toc62888901" w:history="1">
             <w:r>
               <w:rPr>
                 <w:rStyle w:val="Hipercze"/>
@@ -724,7 +716,7 @@
                 <w:noProof/>
                 <w:webHidden/>
               </w:rPr>
-              <w:instrText xml:space="preserve"> PAGEREF _Toc62635279 \h </w:instrText>
+              <w:instrText xml:space="preserve"> PAGEREF _Toc62888901 \h </w:instrText>
             </w:r>
             <w:r>
               <w:rPr>
@@ -764,10 +756,9 @@
             <w:rPr>
               <w:rFonts w:cstheme="minorBidi"/>
               <w:noProof/>
-              <w:lang w:val="ru-RU" w:eastAsia="ja-JP"/>
             </w:rPr>
           </w:pPr>
-          <w:hyperlink w:anchor="_Toc62635280" w:history="1">
+          <w:hyperlink w:anchor="_Toc62888902" w:history="1">
             <w:r>
               <w:rPr>
                 <w:rStyle w:val="Hipercze"/>
@@ -794,7 +785,7 @@
                 <w:noProof/>
                 <w:webHidden/>
               </w:rPr>
-              <w:instrText xml:space="preserve"> PAGEREF _Toc62635280 \h </w:instrText>
+              <w:instrText xml:space="preserve"> PAGEREF _Toc62888902 \h </w:instrText>
             </w:r>
             <w:r>
               <w:rPr>
@@ -834,10 +825,9 @@
             <w:rPr>
               <w:rFonts w:cstheme="minorBidi"/>
               <w:noProof/>
-              <w:lang w:val="ru-RU" w:eastAsia="ja-JP"/>
             </w:rPr>
           </w:pPr>
-          <w:hyperlink w:anchor="_Toc62635281" w:history="1">
+          <w:hyperlink w:anchor="_Toc62888903" w:history="1">
             <w:r>
               <w:rPr>
                 <w:rStyle w:val="Hipercze"/>
@@ -864,7 +854,7 @@
                 <w:noProof/>
                 <w:webHidden/>
               </w:rPr>
-              <w:instrText xml:space="preserve"> PAGEREF _Toc62635281 \h </w:instrText>
+              <w:instrText xml:space="preserve"> PAGEREF _Toc62888903 \h </w:instrText>
             </w:r>
             <w:r>
               <w:rPr>
@@ -904,10 +894,9 @@
             <w:rPr>
               <w:rFonts w:cstheme="minorBidi"/>
               <w:noProof/>
-              <w:lang w:val="ru-RU" w:eastAsia="ja-JP"/>
             </w:rPr>
           </w:pPr>
-          <w:hyperlink w:anchor="_Toc62635282" w:history="1">
+          <w:hyperlink w:anchor="_Toc62888904" w:history="1">
             <w:r>
               <w:rPr>
                 <w:rStyle w:val="Hipercze"/>
@@ -934,7 +923,7 @@
                 <w:noProof/>
                 <w:webHidden/>
               </w:rPr>
-              <w:instrText xml:space="preserve"> PAGEREF _Toc62635282 \h </w:instrText>
+              <w:instrText xml:space="preserve"> PAGEREF _Toc62888904 \h </w:instrText>
             </w:r>
             <w:r>
               <w:rPr>
@@ -974,10 +963,9 @@
             <w:rPr>
               <w:rFonts w:cstheme="minorBidi"/>
               <w:noProof/>
-              <w:lang w:val="ru-RU" w:eastAsia="ja-JP"/>
             </w:rPr>
           </w:pPr>
-          <w:hyperlink w:anchor="_Toc62635283" w:history="1">
+          <w:hyperlink w:anchor="_Toc62888905" w:history="1">
             <w:r>
               <w:rPr>
                 <w:rStyle w:val="Hipercze"/>
@@ -1004,7 +992,7 @@
                 <w:noProof/>
                 <w:webHidden/>
               </w:rPr>
-              <w:instrText xml:space="preserve"> PAGEREF _Toc62635283 \h </w:instrText>
+              <w:instrText xml:space="preserve"> PAGEREF _Toc62888905 \h </w:instrText>
             </w:r>
             <w:r>
               <w:rPr>
@@ -1044,10 +1032,9 @@
             <w:rPr>
               <w:rFonts w:cstheme="minorBidi"/>
               <w:noProof/>
-              <w:lang w:val="ru-RU" w:eastAsia="ja-JP"/>
             </w:rPr>
           </w:pPr>
-          <w:hyperlink w:anchor="_Toc62635284" w:history="1">
+          <w:hyperlink w:anchor="_Toc62888906" w:history="1">
             <w:r>
               <w:rPr>
                 <w:rStyle w:val="Hipercze"/>
@@ -1074,7 +1061,7 @@
                 <w:noProof/>
                 <w:webHidden/>
               </w:rPr>
-              <w:instrText xml:space="preserve"> PAGEREF _Toc62635284 \h </w:instrText>
+              <w:instrText xml:space="preserve"> PAGEREF _Toc62888906 \h </w:instrText>
             </w:r>
             <w:r>
               <w:rPr>
@@ -1114,10 +1101,9 @@
             <w:rPr>
               <w:rFonts w:cstheme="minorBidi"/>
               <w:noProof/>
-              <w:lang w:val="ru-RU" w:eastAsia="ja-JP"/>
             </w:rPr>
           </w:pPr>
-          <w:hyperlink w:anchor="_Toc62635285" w:history="1">
+          <w:hyperlink w:anchor="_Toc62888907" w:history="1">
             <w:r>
               <w:rPr>
                 <w:rStyle w:val="Hipercze"/>
@@ -1144,7 +1130,7 @@
                 <w:noProof/>
                 <w:webHidden/>
               </w:rPr>
-              <w:instrText xml:space="preserve"> PAGEREF _Toc62635285 \h </w:instrText>
+              <w:instrText xml:space="preserve"> PAGEREF _Toc62888907 \h </w:instrText>
             </w:r>
             <w:r>
               <w:rPr>
@@ -1184,10 +1170,9 @@
             <w:rPr>
               <w:rFonts w:cstheme="minorBidi"/>
               <w:noProof/>
-              <w:lang w:val="ru-RU" w:eastAsia="ja-JP"/>
             </w:rPr>
           </w:pPr>
-          <w:hyperlink w:anchor="_Toc62635286" w:history="1">
+          <w:hyperlink w:anchor="_Toc62888908" w:history="1">
             <w:r>
               <w:rPr>
                 <w:rStyle w:val="Hipercze"/>
@@ -1214,7 +1199,7 @@
                 <w:noProof/>
                 <w:webHidden/>
               </w:rPr>
-              <w:instrText xml:space="preserve"> PAGEREF _Toc62635286 \h </w:instrText>
+              <w:instrText xml:space="preserve"> PAGEREF _Toc62888908 \h </w:instrText>
             </w:r>
             <w:r>
               <w:rPr>
@@ -1254,10 +1239,9 @@
             <w:rPr>
               <w:rFonts w:cstheme="minorBidi"/>
               <w:noProof/>
-              <w:lang w:val="ru-RU" w:eastAsia="ja-JP"/>
             </w:rPr>
           </w:pPr>
-          <w:hyperlink w:anchor="_Toc62635287" w:history="1">
+          <w:hyperlink w:anchor="_Toc62888909" w:history="1">
             <w:r>
               <w:rPr>
                 <w:rStyle w:val="Hipercze"/>
@@ -1284,7 +1268,7 @@
                 <w:noProof/>
                 <w:webHidden/>
               </w:rPr>
-              <w:instrText xml:space="preserve"> PAGEREF _Toc62635287 \h </w:instrText>
+              <w:instrText xml:space="preserve"> PAGEREF _Toc62888909 \h </w:instrText>
             </w:r>
             <w:r>
               <w:rPr>
@@ -1324,10 +1308,9 @@
             <w:rPr>
               <w:rFonts w:cstheme="minorBidi"/>
               <w:noProof/>
-              <w:lang w:val="ru-RU" w:eastAsia="ja-JP"/>
             </w:rPr>
           </w:pPr>
-          <w:hyperlink w:anchor="_Toc62635288" w:history="1">
+          <w:hyperlink w:anchor="_Toc62888910" w:history="1">
             <w:r>
               <w:rPr>
                 <w:rStyle w:val="Hipercze"/>
@@ -1354,7 +1337,7 @@
                 <w:noProof/>
                 <w:webHidden/>
               </w:rPr>
-              <w:instrText xml:space="preserve"> PAGEREF _Toc62635288 \h </w:instrText>
+              <w:instrText xml:space="preserve"> PAGEREF _Toc62888910 \h </w:instrText>
             </w:r>
             <w:r>
               <w:rPr>
@@ -1374,7 +1357,7 @@
                 <w:noProof/>
                 <w:webHidden/>
               </w:rPr>
-              <w:t>7</w:t>
+              <w:t>8</w:t>
             </w:r>
             <w:r>
               <w:rPr>
@@ -1394,10 +1377,9 @@
             <w:rPr>
               <w:rFonts w:cstheme="minorBidi"/>
               <w:noProof/>
-              <w:lang w:val="ru-RU" w:eastAsia="ja-JP"/>
             </w:rPr>
           </w:pPr>
-          <w:hyperlink w:anchor="_Toc62635289" w:history="1">
+          <w:hyperlink w:anchor="_Toc62888911" w:history="1">
             <w:r>
               <w:rPr>
                 <w:rStyle w:val="Hipercze"/>
@@ -1424,7 +1406,7 @@
                 <w:noProof/>
                 <w:webHidden/>
               </w:rPr>
-              <w:instrText xml:space="preserve"> PAGEREF _Toc62635289 \h </w:instrText>
+              <w:instrText xml:space="preserve"> PAGEREF _Toc62888911 \h </w:instrText>
             </w:r>
             <w:r>
               <w:rPr>
@@ -1444,7 +1426,7 @@
                 <w:noProof/>
                 <w:webHidden/>
               </w:rPr>
-              <w:t>8</w:t>
+              <w:t>9</w:t>
             </w:r>
             <w:r>
               <w:rPr>
@@ -1471,12 +1453,14 @@
       <w:r>
         <w:br w:type="page"/>
       </w:r>
+      <w:bookmarkStart w:id="0" w:name="_GoBack"/>
+      <w:bookmarkEnd w:id="0"/>
     </w:p>
     <w:p>
       <w:pPr>
         <w:pStyle w:val="Nagwek1"/>
       </w:pPr>
-      <w:bookmarkStart w:id="1" w:name="_Toc62635274"/>
+      <w:bookmarkStart w:id="1" w:name="_Toc62888896"/>
       <w:r>
         <w:lastRenderedPageBreak/>
         <w:t>Introduction</w:t>
@@ -1511,7 +1495,7 @@
       <w:pPr>
         <w:pStyle w:val="Nagwek1"/>
       </w:pPr>
-      <w:bookmarkStart w:id="2" w:name="_Toc62635275"/>
+      <w:bookmarkStart w:id="2" w:name="_Toc62888897"/>
       <w:r>
         <w:t>Idea Schematic</w:t>
       </w:r>
@@ -1602,7 +1586,7 @@
       <w:pPr>
         <w:pStyle w:val="Nagwek1"/>
       </w:pPr>
-      <w:bookmarkStart w:id="3" w:name="_Toc62635276"/>
+      <w:bookmarkStart w:id="3" w:name="_Toc62888898"/>
       <w:r>
         <w:t>Power</w:t>
       </w:r>
@@ -1635,7 +1619,7 @@
       <w:pPr>
         <w:pStyle w:val="Nagwek1"/>
       </w:pPr>
-      <w:bookmarkStart w:id="4" w:name="_Toc62635277"/>
+      <w:bookmarkStart w:id="4" w:name="_Toc62888899"/>
       <w:r>
         <w:t>The hardware</w:t>
       </w:r>
@@ -1678,7 +1662,7 @@
       <w:pPr>
         <w:pStyle w:val="Nagwek1"/>
       </w:pPr>
-      <w:bookmarkStart w:id="5" w:name="_Toc62635278"/>
+      <w:bookmarkStart w:id="5" w:name="_Toc62888900"/>
       <w:r>
         <w:lastRenderedPageBreak/>
         <w:t>Casing</w:t>
@@ -1869,7 +1853,7 @@
       <w:pPr>
         <w:pStyle w:val="Nagwek1"/>
       </w:pPr>
-      <w:bookmarkStart w:id="6" w:name="_Toc62635279"/>
+      <w:bookmarkStart w:id="6" w:name="_Toc62888901"/>
       <w:r>
         <w:t>The commands</w:t>
       </w:r>
@@ -2229,7 +2213,7 @@
               <w:t>Data length (0-</w:t>
             </w:r>
             <w:r>
-              <w:t>16384</w:t>
+              <w:t>8192</w:t>
             </w:r>
             <w:r>
               <w:t>)</w:t>
@@ -2266,7 +2250,7 @@
               <w:t xml:space="preserve">Used for chunk serialization. Max chunk size is </w:t>
             </w:r>
             <w:r>
-              <w:t>16384</w:t>
+              <w:t>8192</w:t>
             </w:r>
             <w:r>
               <w:t xml:space="preserve"> bytes.</w:t>
@@ -2758,7 +2742,7 @@
       <w:pPr>
         <w:pStyle w:val="Nagwek1"/>
       </w:pPr>
-      <w:bookmarkStart w:id="7" w:name="_Toc62635280"/>
+      <w:bookmarkStart w:id="7" w:name="_Toc62888902"/>
       <w:r>
         <w:t xml:space="preserve">Chunk-mode </w:t>
       </w:r>
@@ -2772,7 +2756,7 @@
         <w:t xml:space="preserve">While the device receives a command for chunk serialization it awaits chunk length. Max chunk length is </w:t>
       </w:r>
       <w:r>
-        <w:t>16384</w:t>
+        <w:t>8192</w:t>
       </w:r>
       <w:r>
         <w:t xml:space="preserve"> </w:t>
@@ -2870,7 +2854,7 @@
       <w:pPr>
         <w:pStyle w:val="Nagwek1"/>
       </w:pPr>
-      <w:bookmarkStart w:id="8" w:name="_Toc62635281"/>
+      <w:bookmarkStart w:id="8" w:name="_Toc62888903"/>
       <w:r>
         <w:t>Setting passphrase</w:t>
       </w:r>
@@ -2930,7 +2914,7 @@
       <w:pPr>
         <w:pStyle w:val="Nagwek1"/>
       </w:pPr>
-      <w:bookmarkStart w:id="9" w:name="_Toc62635282"/>
+      <w:bookmarkStart w:id="9" w:name="_Toc62888904"/>
       <w:r>
         <w:t>Rebuilding cipher</w:t>
       </w:r>
@@ -2994,7 +2978,7 @@
       <w:pPr>
         <w:pStyle w:val="Nagwek1"/>
       </w:pPr>
-      <w:bookmarkStart w:id="10" w:name="_Toc62635283"/>
+      <w:bookmarkStart w:id="10" w:name="_Toc62888905"/>
       <w:r>
         <w:t>Entering stream encryption</w:t>
       </w:r>
@@ -3038,7 +3022,7 @@
       <w:pPr>
         <w:pStyle w:val="Nagwek1"/>
       </w:pPr>
-      <w:bookmarkStart w:id="11" w:name="_Toc62635284"/>
+      <w:bookmarkStart w:id="11" w:name="_Toc62888906"/>
       <w:r>
         <w:t>Dumping and loading serialization data.</w:t>
       </w:r>
@@ -3271,7 +3255,7 @@
       <w:pPr>
         <w:pStyle w:val="Nagwek1"/>
       </w:pPr>
-      <w:bookmarkStart w:id="12" w:name="_Toc62635285"/>
+      <w:bookmarkStart w:id="12" w:name="_Toc62888907"/>
       <w:r>
         <w:t>Sample encryption procedure</w:t>
       </w:r>
@@ -3454,7 +3438,7 @@
       <w:pPr>
         <w:pStyle w:val="Nagwek1"/>
       </w:pPr>
-      <w:bookmarkStart w:id="13" w:name="_Toc62635286"/>
+      <w:bookmarkStart w:id="13" w:name="_Toc62888908"/>
       <w:r>
         <w:t>Listing device capabilities</w:t>
       </w:r>
@@ -3487,7 +3471,7 @@
       <w:pPr>
         <w:pStyle w:val="Nagwek1"/>
       </w:pPr>
-      <w:bookmarkStart w:id="14" w:name="_Toc62635287"/>
+      <w:bookmarkStart w:id="14" w:name="_Toc62888909"/>
       <w:r>
         <w:t>Config management</w:t>
       </w:r>
@@ -3625,7 +3609,21 @@
                 <w:b/>
                 <w:bCs/>
               </w:rPr>
-              <w:t>Possible values: (1-16384), two bytes, MSB first</w:t>
+              <w:t>Possible values: (1-</w:t>
+            </w:r>
+            <w:r>
+              <w:rPr>
+                <w:b/>
+                <w:bCs/>
+              </w:rPr>
+              <w:t>8192</w:t>
+            </w:r>
+            <w:r>
+              <w:rPr>
+                <w:b/>
+                <w:bCs/>
+              </w:rPr>
+              <w:t>), two bytes, MSB first</w:t>
             </w:r>
           </w:p>
         </w:tc>
@@ -3716,8 +3714,27 @@
       <w:pPr>
         <w:pStyle w:val="Nagwek1"/>
       </w:pPr>
-      <w:bookmarkStart w:id="15" w:name="_Toc62635288"/>
-      <w:r>
+    </w:p>
+    <w:p>
+      <w:pPr>
+        <w:rPr>
+          <w:rFonts w:asciiTheme="majorHAnsi" w:eastAsiaTheme="majorEastAsia" w:hAnsiTheme="majorHAnsi" w:cstheme="majorBidi"/>
+          <w:color w:val="2F5496" w:themeColor="accent1" w:themeShade="BF"/>
+          <w:sz w:val="32"/>
+          <w:szCs w:val="32"/>
+        </w:rPr>
+      </w:pPr>
+      <w:r>
+        <w:br w:type="page"/>
+      </w:r>
+    </w:p>
+    <w:p>
+      <w:pPr>
+        <w:pStyle w:val="Nagwek1"/>
+      </w:pPr>
+      <w:bookmarkStart w:id="15" w:name="_Toc62888910"/>
+      <w:r>
+        <w:lastRenderedPageBreak/>
         <w:t>Changelog</w:t>
       </w:r>
       <w:bookmarkEnd w:id="15"/>
@@ -3802,7 +3819,6 @@
           </w:tcPr>
           <w:p>
             <w:r>
-              <w:lastRenderedPageBreak/>
               <w:t>1.0</w:t>
             </w:r>
           </w:p>
@@ -4436,13 +4452,89 @@
           </w:p>
         </w:tc>
       </w:tr>
+      <w:tr>
+        <w:trPr>
+          <w:cnfStyle w:val="000000100000" w:firstRow="0" w:lastRow="0" w:firstColumn="0" w:lastColumn="0" w:oddVBand="0" w:evenVBand="0" w:oddHBand="1" w:evenHBand="0" w:firstRowFirstColumn="0" w:firstRowLastColumn="0" w:lastRowFirstColumn="0" w:lastRowLastColumn="0"/>
+          <w:trHeight w:val="523"/>
+        </w:trPr>
+        <w:tc>
+          <w:tcPr>
+            <w:cnfStyle w:val="001000000000" w:firstRow="0" w:lastRow="0" w:firstColumn="1" w:lastColumn="0" w:oddVBand="0" w:evenVBand="0" w:oddHBand="0" w:evenHBand="0" w:firstRowFirstColumn="0" w:firstRowLastColumn="0" w:lastRowFirstColumn="0" w:lastRowLastColumn="0"/>
+            <w:tcW w:w="2322" w:type="dxa"/>
+          </w:tcPr>
+          <w:p>
+            <w:r>
+              <w:t>1.9</w:t>
+            </w:r>
+          </w:p>
+        </w:tc>
+        <w:tc>
+          <w:tcPr>
+            <w:tcW w:w="2322" w:type="dxa"/>
+          </w:tcPr>
+          <w:p>
+            <w:pPr>
+              <w:cnfStyle w:val="000000100000" w:firstRow="0" w:lastRow="0" w:firstColumn="0" w:lastColumn="0" w:oddVBand="0" w:evenVBand="0" w:oddHBand="1" w:evenHBand="0" w:firstRowFirstColumn="0" w:firstRowLastColumn="0" w:lastRowFirstColumn="0" w:lastRowLastColumn="0"/>
+            </w:pPr>
+            <w:r>
+              <w:t>30.01.2021</w:t>
+            </w:r>
+          </w:p>
+        </w:tc>
+        <w:tc>
+          <w:tcPr>
+            <w:tcW w:w="2323" w:type="dxa"/>
+          </w:tcPr>
+          <w:p>
+            <w:pPr>
+              <w:jc w:val="both"/>
+              <w:cnfStyle w:val="000000100000" w:firstRow="0" w:lastRow="0" w:firstColumn="0" w:lastColumn="0" w:oddVBand="0" w:evenVBand="0" w:oddHBand="1" w:evenHBand="0" w:firstRowFirstColumn="0" w:firstRowLastColumn="0" w:lastRowFirstColumn="0" w:lastRowLastColumn="0"/>
+            </w:pPr>
+            <w:r>
+              <w:t>Added new USB Driver data</w:t>
+            </w:r>
+          </w:p>
+        </w:tc>
+        <w:tc>
+          <w:tcPr>
+            <w:tcW w:w="2323" w:type="dxa"/>
+          </w:tcPr>
+          <w:p>
+            <w:pPr>
+              <w:cnfStyle w:val="000000100000" w:firstRow="0" w:lastRow="0" w:firstColumn="0" w:lastColumn="0" w:oddVBand="0" w:evenVBand="0" w:oddHBand="1" w:evenHBand="0" w:firstRowFirstColumn="0" w:firstRowLastColumn="0" w:lastRowFirstColumn="0" w:lastRowLastColumn="0"/>
+            </w:pPr>
+            <w:r>
+              <w:t>YES</w:t>
+            </w:r>
+          </w:p>
+        </w:tc>
+      </w:tr>
     </w:tbl>
     <w:p>
       <w:pPr>
         <w:pStyle w:val="Nagwek1"/>
       </w:pPr>
-      <w:bookmarkStart w:id="16" w:name="_Toc62635289"/>
-      <w:r>
+    </w:p>
+    <w:p>
+      <w:pPr>
+        <w:rPr>
+          <w:rFonts w:asciiTheme="majorHAnsi" w:eastAsiaTheme="majorEastAsia" w:hAnsiTheme="majorHAnsi" w:cstheme="majorBidi"/>
+          <w:color w:val="2F5496" w:themeColor="accent1" w:themeShade="BF"/>
+          <w:sz w:val="32"/>
+          <w:szCs w:val="32"/>
+        </w:rPr>
+      </w:pPr>
+      <w:r>
+        <w:br w:type="page"/>
+      </w:r>
+    </w:p>
+    <w:p>
+      <w:pPr>
+        <w:pStyle w:val="Nagwek1"/>
+      </w:pPr>
+      <w:bookmarkStart w:id="16" w:name="_Toc62888911"/>
+      <w:r>
+        <w:lastRenderedPageBreak/>
         <w:t>Firmware license</w:t>
       </w:r>
       <w:bookmarkEnd w:id="16"/>
@@ -4763,7 +4855,6 @@
           <w:szCs w:val="21"/>
           <w:lang w:eastAsia="pl-PL"/>
         </w:rPr>
-        <w:lastRenderedPageBreak/>
         <w:t>to use, copy, modify, merge, publish, distribute, sublicense, and/or sell</w:t>
       </w:r>
     </w:p>
@@ -6888,7 +6979,7 @@
 </file>
 
 <file path=customXml/itemProps1.xml><?xml version="1.0" encoding="utf-8"?>
-<ds:datastoreItem xmlns:ds="http://schemas.openxmlformats.org/officeDocument/2006/customXml" ds:itemID="{6C96FC4E-48CB-4352-B6A7-51B53084F288}">
+<ds:datastoreItem xmlns:ds="http://schemas.openxmlformats.org/officeDocument/2006/customXml" ds:itemID="{09774786-9916-4A0C-93B1-985247C81EEE}">
   <ds:schemaRefs>
     <ds:schemaRef ds:uri="http://schemas.openxmlformats.org/officeDocument/2006/bibliography"/>
   </ds:schemaRefs>

</xml_diff>

<commit_message>
Added 0x10 - checksum calculation and dump
</commit_message>
<xml_diff>
--- a/Documentation/Encyption Module - Technical Reference.docx
+++ b/Documentation/Encyption Module - Technical Reference.docx
@@ -1453,53 +1453,51 @@
       <w:r>
         <w:br w:type="page"/>
       </w:r>
-      <w:bookmarkStart w:id="0" w:name="_GoBack"/>
-      <w:bookmarkEnd w:id="0"/>
     </w:p>
     <w:p>
       <w:pPr>
         <w:pStyle w:val="Nagwek1"/>
       </w:pPr>
-      <w:bookmarkStart w:id="1" w:name="_Toc62888896"/>
+      <w:bookmarkStart w:id="0" w:name="_Toc62888896"/>
       <w:r>
         <w:lastRenderedPageBreak/>
         <w:t>Introduction</w:t>
       </w:r>
+      <w:bookmarkEnd w:id="0"/>
+    </w:p>
+    <w:p>
+      <w:pPr>
+        <w:jc w:val="both"/>
+      </w:pPr>
+      <w:r>
+        <w:t>VMPC Encryption Module is a hardware implementation of VMPC cipher using STM32 microcontroller as processor. It’s a co-processor for microcontroller units, single board computers or processors allowing to quickly serialize and deserialize stream of data.</w:t>
+      </w:r>
+    </w:p>
+    <w:p>
+      <w:pPr>
+        <w:jc w:val="both"/>
+      </w:pPr>
+      <w:r>
+        <w:t>It’s based on VMPC cipher which is almost impossible to break and uses 512-bit passphrase and 512-bit initialization vector. Thanks to this time required to break algorithm is comparable to RSA-32768, when the small chip is able to serialize the data in real-time.</w:t>
+      </w:r>
+    </w:p>
+    <w:p>
+      <w:pPr>
+        <w:jc w:val="both"/>
+      </w:pPr>
+      <w:r>
+        <w:t>Max supported mode for this device is 2048-bit passphrase and 2048-bit IV, but IV size change requires firmware modifications.</w:t>
+      </w:r>
+    </w:p>
+    <w:p>
+      <w:pPr>
+        <w:pStyle w:val="Nagwek1"/>
+      </w:pPr>
+      <w:bookmarkStart w:id="1" w:name="_Toc62888897"/>
+      <w:r>
+        <w:t>Idea Schematic</w:t>
+      </w:r>
       <w:bookmarkEnd w:id="1"/>
-    </w:p>
-    <w:p>
-      <w:pPr>
-        <w:jc w:val="both"/>
-      </w:pPr>
-      <w:r>
-        <w:t>VMPC Encryption Module is a hardware implementation of VMPC cipher using STM32 microcontroller as processor. It’s a co-processor for microcontroller units, single board computers or processors allowing to quickly serialize and deserialize stream of data.</w:t>
-      </w:r>
-    </w:p>
-    <w:p>
-      <w:pPr>
-        <w:jc w:val="both"/>
-      </w:pPr>
-      <w:r>
-        <w:t>It’s based on VMPC cipher which is almost impossible to break and uses 512-bit passphrase and 512-bit initialization vector. Thanks to this time required to break algorithm is comparable to RSA-32768, when the small chip is able to serialize the data in real-time.</w:t>
-      </w:r>
-    </w:p>
-    <w:p>
-      <w:pPr>
-        <w:jc w:val="both"/>
-      </w:pPr>
-      <w:r>
-        <w:t>Max supported mode for this device is 2048-bit passphrase and 2048-bit IV, but IV size change requires firmware modifications.</w:t>
-      </w:r>
-    </w:p>
-    <w:p>
-      <w:pPr>
-        <w:pStyle w:val="Nagwek1"/>
-      </w:pPr>
-      <w:bookmarkStart w:id="2" w:name="_Toc62888897"/>
-      <w:r>
-        <w:t>Idea Schematic</w:t>
-      </w:r>
-      <w:bookmarkEnd w:id="2"/>
     </w:p>
     <w:p>
       <w:pPr>
@@ -1586,10 +1584,43 @@
       <w:pPr>
         <w:pStyle w:val="Nagwek1"/>
       </w:pPr>
-      <w:bookmarkStart w:id="3" w:name="_Toc62888898"/>
+      <w:bookmarkStart w:id="2" w:name="_Toc62888898"/>
       <w:r>
         <w:t>Power</w:t>
       </w:r>
+      <w:bookmarkEnd w:id="2"/>
+    </w:p>
+    <w:p>
+      <w:pPr>
+        <w:jc w:val="both"/>
+      </w:pPr>
+      <w:r>
+        <w:t xml:space="preserve">Device in SPI/UART revision is powered using 3.3V and GND pins. </w:t>
+      </w:r>
+      <w:r>
+        <w:t xml:space="preserve">In </w:t>
+      </w:r>
+      <w:r>
+        <w:t>peripheral</w:t>
+      </w:r>
+      <w:r>
+        <w:t xml:space="preserve"> revision it’s powered from USB port</w:t>
+      </w:r>
+      <w:r>
+        <w:t xml:space="preserve"> using 3.3V regulators</w:t>
+      </w:r>
+      <w:r>
+        <w:t>.</w:t>
+      </w:r>
+    </w:p>
+    <w:p>
+      <w:pPr>
+        <w:pStyle w:val="Nagwek1"/>
+      </w:pPr>
+      <w:bookmarkStart w:id="3" w:name="_Toc62888899"/>
+      <w:r>
+        <w:t>The hardware</w:t>
+      </w:r>
       <w:bookmarkEnd w:id="3"/>
     </w:p>
     <w:p>
@@ -1597,19 +1628,10 @@
         <w:jc w:val="both"/>
       </w:pPr>
       <w:r>
-        <w:t xml:space="preserve">Device in SPI/UART revision is powered using 3.3V and GND pins. </w:t>
-      </w:r>
-      <w:r>
-        <w:t xml:space="preserve">In </w:t>
-      </w:r>
-      <w:r>
-        <w:t>peripheral</w:t>
-      </w:r>
-      <w:r>
-        <w:t xml:space="preserve"> revision it’s powered from USB port</w:t>
-      </w:r>
-      <w:r>
-        <w:t xml:space="preserve"> using 3.3V regulators</w:t>
+        <w:t>The heart of the board is STM32-series microcontroller (</w:t>
+      </w:r>
+      <w:r>
+        <w:t>usually STM32 F series)</w:t>
       </w:r>
       <w:r>
         <w:t>.</w:t>
@@ -1617,57 +1639,33 @@
     </w:p>
     <w:p>
       <w:pPr>
+        <w:jc w:val="both"/>
+      </w:pPr>
+      <w:r>
+        <w:t>Voltage regulator is mandatory to provide constant power to the device.</w:t>
+      </w:r>
+    </w:p>
+    <w:p>
+      <w:pPr>
+        <w:jc w:val="both"/>
+      </w:pPr>
+      <w:r>
+        <w:t>The device using STM32L432KBU6 processor running at max frequency reaches around 200kBps</w:t>
+      </w:r>
+      <w:r>
+        <w:t xml:space="preserve"> chunk serialization speed. This is due to USB limitations, using SPI it could be increased.</w:t>
+      </w:r>
+    </w:p>
+    <w:p>
+      <w:pPr>
         <w:pStyle w:val="Nagwek1"/>
       </w:pPr>
-      <w:bookmarkStart w:id="4" w:name="_Toc62888899"/>
-      <w:r>
-        <w:t>The hardware</w:t>
-      </w:r>
-      <w:bookmarkEnd w:id="4"/>
-    </w:p>
-    <w:p>
-      <w:pPr>
-        <w:jc w:val="both"/>
-      </w:pPr>
-      <w:r>
-        <w:t>The heart of the board is STM32-series microcontroller (</w:t>
-      </w:r>
-      <w:r>
-        <w:t>usually STM32 F series)</w:t>
-      </w:r>
-      <w:r>
-        <w:t>.</w:t>
-      </w:r>
-    </w:p>
-    <w:p>
-      <w:pPr>
-        <w:jc w:val="both"/>
-      </w:pPr>
-      <w:r>
-        <w:t>Voltage regulator is mandatory to provide constant power to the device.</w:t>
-      </w:r>
-    </w:p>
-    <w:p>
-      <w:pPr>
-        <w:jc w:val="both"/>
-      </w:pPr>
-      <w:r>
-        <w:t>The device using STM32L432KBU6 processor running at max frequency reaches around 200kBps</w:t>
-      </w:r>
-      <w:r>
-        <w:t xml:space="preserve"> chunk serialization speed. This is due to USB limitations, using SPI it could be increased.</w:t>
-      </w:r>
-    </w:p>
-    <w:p>
-      <w:pPr>
-        <w:pStyle w:val="Nagwek1"/>
-      </w:pPr>
-      <w:bookmarkStart w:id="5" w:name="_Toc62888900"/>
+      <w:bookmarkStart w:id="4" w:name="_Toc62888900"/>
       <w:r>
         <w:lastRenderedPageBreak/>
         <w:t>Casing</w:t>
       </w:r>
-      <w:bookmarkEnd w:id="5"/>
+      <w:bookmarkEnd w:id="4"/>
     </w:p>
     <w:p>
       <w:pPr>
@@ -1853,11 +1851,11 @@
       <w:pPr>
         <w:pStyle w:val="Nagwek1"/>
       </w:pPr>
-      <w:bookmarkStart w:id="6" w:name="_Toc62888901"/>
+      <w:bookmarkStart w:id="5" w:name="_Toc62888901"/>
       <w:r>
         <w:t>The commands</w:t>
       </w:r>
-      <w:bookmarkEnd w:id="6"/>
+      <w:bookmarkEnd w:id="5"/>
     </w:p>
     <w:p>
       <w:r>
@@ -2275,7 +2273,10 @@
               <w:t>0x08</w:t>
             </w:r>
             <w:r>
-              <w:t xml:space="preserve"> – 0x4F</w:t>
+              <w:t xml:space="preserve"> – 0x</w:t>
+            </w:r>
+            <w:r>
+              <w:t>09</w:t>
             </w:r>
           </w:p>
         </w:tc>
@@ -2288,6 +2289,9 @@
               <w:jc w:val="both"/>
               <w:cnfStyle w:val="000000000000" w:firstRow="0" w:lastRow="0" w:firstColumn="0" w:lastColumn="0" w:oddVBand="0" w:evenVBand="0" w:oddHBand="0" w:evenHBand="0" w:firstRowFirstColumn="0" w:firstRowLastColumn="0" w:lastRowFirstColumn="0" w:lastRowLastColumn="0"/>
             </w:pPr>
+            <w:r>
+              <w:t>None</w:t>
+            </w:r>
           </w:p>
         </w:tc>
         <w:tc>
@@ -2299,6 +2303,125 @@
               <w:jc w:val="both"/>
               <w:cnfStyle w:val="000000000000" w:firstRow="0" w:lastRow="0" w:firstColumn="0" w:lastColumn="0" w:oddVBand="0" w:evenVBand="0" w:oddHBand="0" w:evenHBand="0" w:firstRowFirstColumn="0" w:firstRowLastColumn="0" w:lastRowFirstColumn="0" w:lastRowLastColumn="0"/>
             </w:pPr>
+            <w:r>
+              <w:t>None</w:t>
+            </w:r>
+          </w:p>
+        </w:tc>
+        <w:tc>
+          <w:tcPr>
+            <w:tcW w:w="2338" w:type="dxa"/>
+          </w:tcPr>
+          <w:p>
+            <w:pPr>
+              <w:jc w:val="both"/>
+              <w:cnfStyle w:val="000000000000" w:firstRow="0" w:lastRow="0" w:firstColumn="0" w:lastColumn="0" w:oddVBand="0" w:evenVBand="0" w:oddHBand="0" w:evenHBand="0" w:firstRowFirstColumn="0" w:firstRowLastColumn="0" w:lastRowFirstColumn="0" w:lastRowLastColumn="0"/>
+            </w:pPr>
+            <w:r>
+              <w:t>RESERVED</w:t>
+            </w:r>
+          </w:p>
+        </w:tc>
+      </w:tr>
+      <w:tr>
+        <w:tc>
+          <w:tcPr>
+            <w:cnfStyle w:val="001000000000" w:firstRow="0" w:lastRow="0" w:firstColumn="1" w:lastColumn="0" w:oddVBand="0" w:evenVBand="0" w:oddHBand="0" w:evenHBand="0" w:firstRowFirstColumn="0" w:firstRowLastColumn="0" w:lastRowFirstColumn="0" w:lastRowLastColumn="0"/>
+            <w:tcW w:w="2337" w:type="dxa"/>
+          </w:tcPr>
+          <w:p>
+            <w:pPr>
+              <w:jc w:val="both"/>
+            </w:pPr>
+            <w:r>
+              <w:t>0x10</w:t>
+            </w:r>
+          </w:p>
+        </w:tc>
+        <w:tc>
+          <w:tcPr>
+            <w:tcW w:w="2337" w:type="dxa"/>
+          </w:tcPr>
+          <w:p>
+            <w:pPr>
+              <w:jc w:val="both"/>
+              <w:cnfStyle w:val="000000000000" w:firstRow="0" w:lastRow="0" w:firstColumn="0" w:lastColumn="0" w:oddVBand="0" w:evenVBand="0" w:oddHBand="0" w:evenHBand="0" w:firstRowFirstColumn="0" w:firstRowLastColumn="0" w:lastRowFirstColumn="0" w:lastRowLastColumn="0"/>
+            </w:pPr>
+            <w:r>
+              <w:t>0x0 – dummy byte</w:t>
+            </w:r>
+          </w:p>
+        </w:tc>
+        <w:tc>
+          <w:tcPr>
+            <w:tcW w:w="2338" w:type="dxa"/>
+          </w:tcPr>
+          <w:p>
+            <w:pPr>
+              <w:jc w:val="both"/>
+              <w:cnfStyle w:val="000000000000" w:firstRow="0" w:lastRow="0" w:firstColumn="0" w:lastColumn="0" w:oddVBand="0" w:evenVBand="0" w:oddHBand="0" w:evenHBand="0" w:firstRowFirstColumn="0" w:firstRowLastColumn="0" w:lastRowFirstColumn="0" w:lastRowLastColumn="0"/>
+            </w:pPr>
+            <w:r>
+              <w:t>None</w:t>
+            </w:r>
+          </w:p>
+        </w:tc>
+        <w:tc>
+          <w:tcPr>
+            <w:tcW w:w="2338" w:type="dxa"/>
+          </w:tcPr>
+          <w:p>
+            <w:pPr>
+              <w:jc w:val="both"/>
+              <w:cnfStyle w:val="000000000000" w:firstRow="0" w:lastRow="0" w:firstColumn="0" w:lastColumn="0" w:oddVBand="0" w:evenVBand="0" w:oddHBand="0" w:evenHBand="0" w:firstRowFirstColumn="0" w:firstRowLastColumn="0" w:lastRowFirstColumn="0" w:lastRowLastColumn="0"/>
+            </w:pPr>
+            <w:r>
+              <w:t>Dump current CRC Value</w:t>
+            </w:r>
+          </w:p>
+        </w:tc>
+      </w:tr>
+      <w:tr>
+        <w:tc>
+          <w:tcPr>
+            <w:cnfStyle w:val="001000000000" w:firstRow="0" w:lastRow="0" w:firstColumn="1" w:lastColumn="0" w:oddVBand="0" w:evenVBand="0" w:oddHBand="0" w:evenHBand="0" w:firstRowFirstColumn="0" w:firstRowLastColumn="0" w:lastRowFirstColumn="0" w:lastRowLastColumn="0"/>
+            <w:tcW w:w="2337" w:type="dxa"/>
+          </w:tcPr>
+          <w:p>
+            <w:pPr>
+              <w:jc w:val="both"/>
+            </w:pPr>
+            <w:r>
+              <w:t>0x11-0x4F</w:t>
+            </w:r>
+          </w:p>
+        </w:tc>
+        <w:tc>
+          <w:tcPr>
+            <w:tcW w:w="2337" w:type="dxa"/>
+          </w:tcPr>
+          <w:p>
+            <w:pPr>
+              <w:jc w:val="both"/>
+              <w:cnfStyle w:val="000000000000" w:firstRow="0" w:lastRow="0" w:firstColumn="0" w:lastColumn="0" w:oddVBand="0" w:evenVBand="0" w:oddHBand="0" w:evenHBand="0" w:firstRowFirstColumn="0" w:firstRowLastColumn="0" w:lastRowFirstColumn="0" w:lastRowLastColumn="0"/>
+            </w:pPr>
+            <w:r>
+              <w:t>None</w:t>
+            </w:r>
+          </w:p>
+        </w:tc>
+        <w:tc>
+          <w:tcPr>
+            <w:tcW w:w="2338" w:type="dxa"/>
+          </w:tcPr>
+          <w:p>
+            <w:pPr>
+              <w:jc w:val="both"/>
+              <w:cnfStyle w:val="000000000000" w:firstRow="0" w:lastRow="0" w:firstColumn="0" w:lastColumn="0" w:oddVBand="0" w:evenVBand="0" w:oddHBand="0" w:evenHBand="0" w:firstRowFirstColumn="0" w:firstRowLastColumn="0" w:lastRowFirstColumn="0" w:lastRowLastColumn="0"/>
+            </w:pPr>
+            <w:r>
+              <w:t>None</w:t>
+            </w:r>
           </w:p>
         </w:tc>
         <w:tc>
@@ -2742,56 +2865,213 @@
       <w:pPr>
         <w:pStyle w:val="Nagwek1"/>
       </w:pPr>
-      <w:bookmarkStart w:id="7" w:name="_Toc62888902"/>
+      <w:bookmarkStart w:id="6" w:name="_Toc62888902"/>
       <w:r>
         <w:t xml:space="preserve">Chunk-mode </w:t>
       </w:r>
       <w:r>
         <w:t>encryption</w:t>
       </w:r>
+      <w:bookmarkEnd w:id="6"/>
+    </w:p>
+    <w:p>
+      <w:r>
+        <w:t xml:space="preserve">While the device receives a command for chunk serialization it awaits chunk length. Max chunk length is </w:t>
+      </w:r>
+      <w:r>
+        <w:t>8192</w:t>
+      </w:r>
+      <w:r>
+        <w:t xml:space="preserve"> </w:t>
+      </w:r>
+      <w:r>
+        <w:t>b</w:t>
+      </w:r>
+      <w:r>
+        <w:t>ytes.</w:t>
+      </w:r>
+      <w:r>
+        <w:t xml:space="preserve"> </w:t>
+      </w:r>
+      <w:r>
+        <w:rPr>
+          <w:b/>
+        </w:rPr>
+        <w:t>Default Chunk</w:t>
+      </w:r>
+      <w:r>
+        <w:t xml:space="preserve"> is </w:t>
+      </w:r>
+      <w:r>
+        <w:t>64</w:t>
+      </w:r>
+      <w:r>
+        <w:t xml:space="preserve"> bytes.</w:t>
+      </w:r>
+    </w:p>
+    <w:p>
+      <w:pPr>
+        <w:jc w:val="both"/>
+      </w:pPr>
+      <w:r>
+        <w:t>After sending length of the chunk to the device, you provide the chunk itself containing of specified bytes. Device returns serialized data as soon as it becomes serialized.</w:t>
+      </w:r>
+    </w:p>
+    <w:p>
+      <w:pPr>
+        <w:jc w:val="both"/>
+      </w:pPr>
+      <w:r>
+        <w:t>Sequence:</w:t>
+      </w:r>
+    </w:p>
+    <w:p>
+      <w:pPr>
+        <w:jc w:val="both"/>
+      </w:pPr>
+      <w:r>
+        <w:rPr>
+          <w:b/>
+        </w:rPr>
+        <w:t xml:space="preserve">0x7 – </w:t>
+      </w:r>
+      <w:r>
+        <w:t>enter chunk mode</w:t>
+      </w:r>
+    </w:p>
+    <w:p>
+      <w:pPr>
+        <w:jc w:val="both"/>
+      </w:pPr>
+      <w:r>
+        <w:rPr>
+          <w:b/>
+        </w:rPr>
+        <w:t xml:space="preserve">[0x0000 – 0xFFFF] – </w:t>
+      </w:r>
+      <w:r>
+        <w:t>chunk size (</w:t>
+      </w:r>
+      <w:r>
+        <w:t>16</w:t>
+      </w:r>
+      <w:r>
+        <w:t>-bit number)</w:t>
+      </w:r>
+      <w:r>
+        <w:t xml:space="preserve">, max 16384 or 8192 (depending on </w:t>
+      </w:r>
+      <w:proofErr w:type="spellStart"/>
+      <w:r>
+        <w:t>fw</w:t>
+      </w:r>
+      <w:proofErr w:type="spellEnd"/>
+      <w:r>
+        <w:t xml:space="preserve"> version)</w:t>
+      </w:r>
+      <w:bookmarkStart w:id="7" w:name="_GoBack"/>
       <w:bookmarkEnd w:id="7"/>
     </w:p>
     <w:p>
-      <w:r>
-        <w:t xml:space="preserve">While the device receives a command for chunk serialization it awaits chunk length. Max chunk length is </w:t>
-      </w:r>
-      <w:r>
-        <w:t>8192</w:t>
-      </w:r>
-      <w:r>
-        <w:t xml:space="preserve"> </w:t>
-      </w:r>
-      <w:r>
-        <w:t>b</w:t>
-      </w:r>
-      <w:r>
-        <w:t>ytes.</w:t>
-      </w:r>
-      <w:r>
-        <w:t xml:space="preserve"> </w:t>
-      </w:r>
+      <w:pPr>
+        <w:jc w:val="both"/>
+      </w:pPr>
       <w:r>
         <w:rPr>
           <w:b/>
         </w:rPr>
-        <w:t>Default Chunk</w:t>
-      </w:r>
-      <w:r>
-        <w:t xml:space="preserve"> is </w:t>
-      </w:r>
-      <w:r>
-        <w:t>64</w:t>
-      </w:r>
-      <w:r>
-        <w:t xml:space="preserve"> bytes.</w:t>
-      </w:r>
+        <w:t xml:space="preserve">[Bytes] </w:t>
+      </w:r>
+      <w:r>
+        <w:t>– chunk bytes</w:t>
+      </w:r>
+    </w:p>
+    <w:p>
+      <w:pPr>
+        <w:pStyle w:val="Nagwek1"/>
+      </w:pPr>
+      <w:bookmarkStart w:id="8" w:name="_Toc62888903"/>
+      <w:r>
+        <w:t>Setting passphrase</w:t>
+      </w:r>
+      <w:bookmarkEnd w:id="8"/>
+    </w:p>
+    <w:p>
+      <w:r>
+        <w:t>To set a passphrase you need to send specific sequence:</w:t>
+      </w:r>
+    </w:p>
+    <w:p>
+      <w:r>
+        <w:rPr>
+          <w:b/>
+        </w:rPr>
+        <w:t>0x4</w:t>
+      </w:r>
+      <w:r>
+        <w:t xml:space="preserve"> – Set passphrase</w:t>
+      </w:r>
+    </w:p>
+    <w:p>
+      <w:r>
+        <w:rPr>
+          <w:b/>
+        </w:rPr>
+        <w:t>[0x01 – 0x</w:t>
+      </w:r>
+      <w:r>
+        <w:rPr>
+          <w:b/>
+        </w:rPr>
+        <w:t>FF</w:t>
+      </w:r>
+      <w:r>
+        <w:rPr>
+          <w:b/>
+        </w:rPr>
+        <w:t>]</w:t>
+      </w:r>
+      <w:r>
+        <w:t xml:space="preserve"> – passphrase length</w:t>
+      </w:r>
+    </w:p>
+    <w:p>
+      <w:r>
+        <w:rPr>
+          <w:b/>
+        </w:rPr>
+        <w:t>[Passphrase Bytes]</w:t>
+      </w:r>
+      <w:r>
+        <w:t xml:space="preserve"> – passphrase data – bytes of password in amount specified above</w:t>
+      </w:r>
+    </w:p>
+    <w:p>
+      <w:pPr>
+        <w:pStyle w:val="Nagwek1"/>
+      </w:pPr>
+      <w:bookmarkStart w:id="9" w:name="_Toc62888904"/>
+      <w:r>
+        <w:lastRenderedPageBreak/>
+        <w:t>Rebuilding cipher</w:t>
+      </w:r>
+      <w:bookmarkEnd w:id="9"/>
     </w:p>
     <w:p>
       <w:pPr>
         <w:jc w:val="both"/>
       </w:pPr>
       <w:r>
-        <w:t>After sending length of the chunk to the device, you provide the chunk itself containing of specified bytes. Device returns serialized data as soon as it becomes serialized.</w:t>
+        <w:t xml:space="preserve">Cipher data needs to be serialized in stream way. </w:t>
+      </w:r>
+      <w:r>
+        <w:t>So,</w:t>
+      </w:r>
+      <w:r>
+        <w:t xml:space="preserve"> every time you start serializing new data you need to reset the cipher to default state to make it able to deserialize</w:t>
+      </w:r>
+      <w:r>
+        <w:t xml:space="preserve"> it.</w:t>
       </w:r>
     </w:p>
     <w:p>
@@ -2799,150 +3079,6 @@
         <w:jc w:val="both"/>
       </w:pPr>
       <w:r>
-        <w:t>Sequence:</w:t>
-      </w:r>
-    </w:p>
-    <w:p>
-      <w:pPr>
-        <w:jc w:val="both"/>
-      </w:pPr>
-      <w:r>
-        <w:rPr>
-          <w:b/>
-        </w:rPr>
-        <w:t xml:space="preserve">0x7 – </w:t>
-      </w:r>
-      <w:r>
-        <w:t>enter chunk mode</w:t>
-      </w:r>
-    </w:p>
-    <w:p>
-      <w:pPr>
-        <w:jc w:val="both"/>
-      </w:pPr>
-      <w:r>
-        <w:rPr>
-          <w:b/>
-        </w:rPr>
-        <w:t xml:space="preserve">[0x0000 – 0xFFFF] – </w:t>
-      </w:r>
-      <w:r>
-        <w:t>chunk size (</w:t>
-      </w:r>
-      <w:r>
-        <w:t>16</w:t>
-      </w:r>
-      <w:r>
-        <w:t>-bit number)</w:t>
-      </w:r>
-    </w:p>
-    <w:p>
-      <w:pPr>
-        <w:jc w:val="both"/>
-      </w:pPr>
-      <w:r>
-        <w:rPr>
-          <w:b/>
-        </w:rPr>
-        <w:t xml:space="preserve">[Bytes] </w:t>
-      </w:r>
-      <w:r>
-        <w:t>– chunk bytes</w:t>
-      </w:r>
-    </w:p>
-    <w:p>
-      <w:pPr>
-        <w:pStyle w:val="Nagwek1"/>
-      </w:pPr>
-      <w:bookmarkStart w:id="8" w:name="_Toc62888903"/>
-      <w:r>
-        <w:t>Setting passphrase</w:t>
-      </w:r>
-      <w:bookmarkEnd w:id="8"/>
-    </w:p>
-    <w:p>
-      <w:r>
-        <w:t>To set a passphrase you need to send specific sequence:</w:t>
-      </w:r>
-    </w:p>
-    <w:p>
-      <w:r>
-        <w:rPr>
-          <w:b/>
-        </w:rPr>
-        <w:t>0x4</w:t>
-      </w:r>
-      <w:r>
-        <w:t xml:space="preserve"> – Set passphrase</w:t>
-      </w:r>
-    </w:p>
-    <w:p>
-      <w:r>
-        <w:rPr>
-          <w:b/>
-        </w:rPr>
-        <w:t>[0x01 – 0x</w:t>
-      </w:r>
-      <w:r>
-        <w:rPr>
-          <w:b/>
-        </w:rPr>
-        <w:t>FF</w:t>
-      </w:r>
-      <w:r>
-        <w:rPr>
-          <w:b/>
-        </w:rPr>
-        <w:t>]</w:t>
-      </w:r>
-      <w:r>
-        <w:t xml:space="preserve"> – passphrase length</w:t>
-      </w:r>
-    </w:p>
-    <w:p>
-      <w:r>
-        <w:rPr>
-          <w:b/>
-        </w:rPr>
-        <w:t>[Passphrase Bytes]</w:t>
-      </w:r>
-      <w:r>
-        <w:t xml:space="preserve"> – passphrase data – bytes of password in amount specified above</w:t>
-      </w:r>
-    </w:p>
-    <w:p>
-      <w:pPr>
-        <w:pStyle w:val="Nagwek1"/>
-      </w:pPr>
-      <w:bookmarkStart w:id="9" w:name="_Toc62888904"/>
-      <w:r>
-        <w:t>Rebuilding cipher</w:t>
-      </w:r>
-      <w:bookmarkEnd w:id="9"/>
-    </w:p>
-    <w:p>
-      <w:pPr>
-        <w:jc w:val="both"/>
-      </w:pPr>
-      <w:r>
-        <w:t xml:space="preserve">Cipher data needs to be serialized in stream way. </w:t>
-      </w:r>
-      <w:r>
-        <w:t>So,</w:t>
-      </w:r>
-      <w:r>
-        <w:t xml:space="preserve"> every time you start serializing new data you need to reset the cipher to default state to make it able to deserialize</w:t>
-      </w:r>
-      <w:r>
-        <w:t xml:space="preserve"> it.</w:t>
-      </w:r>
-    </w:p>
-    <w:p>
-      <w:pPr>
-        <w:jc w:val="both"/>
-      </w:pPr>
-      <w:r>
-        <w:lastRenderedPageBreak/>
         <w:t>To do it so you need to send specific commands:</w:t>
       </w:r>
     </w:p>
@@ -3225,7 +3361,6 @@
         <w:rPr>
           <w:b/>
         </w:rPr>
-        <w:lastRenderedPageBreak/>
         <w:t xml:space="preserve">0x51 – </w:t>
       </w:r>
       <w:r>
@@ -3714,18 +3849,59 @@
       <w:pPr>
         <w:pStyle w:val="Nagwek1"/>
       </w:pPr>
-    </w:p>
-    <w:p>
-      <w:pPr>
-        <w:rPr>
-          <w:rFonts w:asciiTheme="majorHAnsi" w:eastAsiaTheme="majorEastAsia" w:hAnsiTheme="majorHAnsi" w:cstheme="majorBidi"/>
-          <w:color w:val="2F5496" w:themeColor="accent1" w:themeShade="BF"/>
-          <w:sz w:val="32"/>
-          <w:szCs w:val="32"/>
-        </w:rPr>
-      </w:pPr>
-      <w:r>
-        <w:br w:type="page"/>
+      <w:r>
+        <w:lastRenderedPageBreak/>
+        <w:t>CRC Calculation &amp; dump</w:t>
+      </w:r>
+    </w:p>
+    <w:p>
+      <w:pPr>
+        <w:jc w:val="both"/>
+      </w:pPr>
+      <w:r>
+        <w:t>Device calculates CRC automatically. It consists of two 32-bit unsigned integers. First integer checksums the input data, second one the output data. It is just a sum of data bytes.</w:t>
+      </w:r>
+    </w:p>
+    <w:p>
+      <w:pPr>
+        <w:jc w:val="both"/>
+      </w:pPr>
+      <w:r>
+        <w:t>To check if decryption is correct you need to compare decryption output data checksum with encryption input data checksum.</w:t>
+      </w:r>
+    </w:p>
+    <w:p>
+      <w:pPr>
+        <w:jc w:val="both"/>
+      </w:pPr>
+      <w:r>
+        <w:t xml:space="preserve">Command: </w:t>
+      </w:r>
+      <w:r>
+        <w:rPr>
+          <w:b/>
+        </w:rPr>
+        <w:t>0x10 0x0</w:t>
+      </w:r>
+      <w:r>
+        <w:t xml:space="preserve"> – returns two 32-bit unsigned integers (first one is input checksum, second one output checksum).</w:t>
+      </w:r>
+    </w:p>
+    <w:p>
+      <w:pPr>
+        <w:jc w:val="both"/>
+      </w:pPr>
+      <w:r>
+        <w:t xml:space="preserve">Checksum is reset on VMPC Initialization (command </w:t>
+      </w:r>
+      <w:r>
+        <w:rPr>
+          <w:b/>
+        </w:rPr>
+        <w:t>0x5</w:t>
+      </w:r>
+      <w:r>
+        <w:t>)</w:t>
       </w:r>
     </w:p>
     <w:p>
@@ -3734,7 +3910,6 @@
       </w:pPr>
       <w:bookmarkStart w:id="15" w:name="_Toc62888910"/>
       <w:r>
-        <w:lastRenderedPageBreak/>
         <w:t>Changelog</w:t>
       </w:r>
       <w:bookmarkEnd w:id="15"/>
@@ -4294,6 +4469,7 @@
           </w:tcPr>
           <w:p>
             <w:r>
+              <w:lastRenderedPageBreak/>
               <w:t>1.6</w:t>
             </w:r>
           </w:p>
@@ -4509,32 +4685,69 @@
           </w:p>
         </w:tc>
       </w:tr>
+      <w:tr>
+        <w:trPr>
+          <w:trHeight w:val="523"/>
+        </w:trPr>
+        <w:tc>
+          <w:tcPr>
+            <w:cnfStyle w:val="001000000000" w:firstRow="0" w:lastRow="0" w:firstColumn="1" w:lastColumn="0" w:oddVBand="0" w:evenVBand="0" w:oddHBand="0" w:evenHBand="0" w:firstRowFirstColumn="0" w:firstRowLastColumn="0" w:lastRowFirstColumn="0" w:lastRowLastColumn="0"/>
+            <w:tcW w:w="2322" w:type="dxa"/>
+          </w:tcPr>
+          <w:p>
+            <w:r>
+              <w:t>1.91</w:t>
+            </w:r>
+          </w:p>
+        </w:tc>
+        <w:tc>
+          <w:tcPr>
+            <w:tcW w:w="2322" w:type="dxa"/>
+          </w:tcPr>
+          <w:p>
+            <w:pPr>
+              <w:cnfStyle w:val="000000000000" w:firstRow="0" w:lastRow="0" w:firstColumn="0" w:lastColumn="0" w:oddVBand="0" w:evenVBand="0" w:oddHBand="0" w:evenHBand="0" w:firstRowFirstColumn="0" w:firstRowLastColumn="0" w:lastRowFirstColumn="0" w:lastRowLastColumn="0"/>
+            </w:pPr>
+            <w:r>
+              <w:t>01.02.2021</w:t>
+            </w:r>
+          </w:p>
+        </w:tc>
+        <w:tc>
+          <w:tcPr>
+            <w:tcW w:w="2323" w:type="dxa"/>
+          </w:tcPr>
+          <w:p>
+            <w:pPr>
+              <w:jc w:val="both"/>
+              <w:cnfStyle w:val="000000000000" w:firstRow="0" w:lastRow="0" w:firstColumn="0" w:lastColumn="0" w:oddVBand="0" w:evenVBand="0" w:oddHBand="0" w:evenHBand="0" w:firstRowFirstColumn="0" w:firstRowLastColumn="0" w:lastRowFirstColumn="0" w:lastRowLastColumn="0"/>
+            </w:pPr>
+            <w:r>
+              <w:t>Added Checksum (0x10)</w:t>
+            </w:r>
+          </w:p>
+        </w:tc>
+        <w:tc>
+          <w:tcPr>
+            <w:tcW w:w="2323" w:type="dxa"/>
+          </w:tcPr>
+          <w:p>
+            <w:pPr>
+              <w:cnfStyle w:val="000000000000" w:firstRow="0" w:lastRow="0" w:firstColumn="0" w:lastColumn="0" w:oddVBand="0" w:evenVBand="0" w:oddHBand="0" w:evenHBand="0" w:firstRowFirstColumn="0" w:firstRowLastColumn="0" w:lastRowFirstColumn="0" w:lastRowLastColumn="0"/>
+            </w:pPr>
+            <w:r>
+              <w:t>YES</w:t>
+            </w:r>
+          </w:p>
+        </w:tc>
+      </w:tr>
     </w:tbl>
     <w:p>
       <w:pPr>
         <w:pStyle w:val="Nagwek1"/>
       </w:pPr>
-    </w:p>
-    <w:p>
-      <w:pPr>
-        <w:rPr>
-          <w:rFonts w:asciiTheme="majorHAnsi" w:eastAsiaTheme="majorEastAsia" w:hAnsiTheme="majorHAnsi" w:cstheme="majorBidi"/>
-          <w:color w:val="2F5496" w:themeColor="accent1" w:themeShade="BF"/>
-          <w:sz w:val="32"/>
-          <w:szCs w:val="32"/>
-        </w:rPr>
-      </w:pPr>
-      <w:r>
-        <w:br w:type="page"/>
-      </w:r>
-    </w:p>
-    <w:p>
-      <w:pPr>
-        <w:pStyle w:val="Nagwek1"/>
-      </w:pPr>
       <w:bookmarkStart w:id="16" w:name="_Toc62888911"/>
       <w:r>
-        <w:lastRenderedPageBreak/>
         <w:t>Firmware license</w:t>
       </w:r>
       <w:bookmarkEnd w:id="16"/>
@@ -6979,7 +7192,7 @@
 </file>
 
 <file path=customXml/itemProps1.xml><?xml version="1.0" encoding="utf-8"?>
-<ds:datastoreItem xmlns:ds="http://schemas.openxmlformats.org/officeDocument/2006/customXml" ds:itemID="{66AC3F7C-B445-44D4-A5A1-20A04048EC8E}">
+<ds:datastoreItem xmlns:ds="http://schemas.openxmlformats.org/officeDocument/2006/customXml" ds:itemID="{1AEB7829-AD02-45DB-94A8-1D11088AF711}">
   <ds:schemaRefs>
     <ds:schemaRef ds:uri="http://schemas.openxmlformats.org/officeDocument/2006/bibliography"/>
   </ds:schemaRefs>

</xml_diff>

<commit_message>
Removed .tmp file that accidentially passed through
</commit_message>
<xml_diff>
--- a/Documentation/Encyption Module - Technical Reference.docx
+++ b/Documentation/Encyption Module - Technical Reference.docx
@@ -943,7 +943,7 @@
                 <w:noProof/>
                 <w:webHidden/>
               </w:rPr>
-              <w:t>5</w:t>
+              <w:t>6</w:t>
             </w:r>
             <w:r>
               <w:rPr>
@@ -7192,7 +7192,7 @@
 </file>
 
 <file path=customXml/itemProps1.xml><?xml version="1.0" encoding="utf-8"?>
-<ds:datastoreItem xmlns:ds="http://schemas.openxmlformats.org/officeDocument/2006/customXml" ds:itemID="{1AEB7829-AD02-45DB-94A8-1D11088AF711}">
+<ds:datastoreItem xmlns:ds="http://schemas.openxmlformats.org/officeDocument/2006/customXml" ds:itemID="{40B60465-B649-4609-A331-672A53413DBF}">
   <ds:schemaRefs>
     <ds:schemaRef ds:uri="http://schemas.openxmlformats.org/officeDocument/2006/bibliography"/>
   </ds:schemaRefs>

</xml_diff>